<commit_message>
Update final exam study sheet
</commit_message>
<xml_diff>
--- a/notes/ME220 Final Exam Study Sheet.docx
+++ b/notes/ME220 Final Exam Study Sheet.docx
@@ -1723,8 +1723,54 @@
           </w:p>
         </w:tc>
       </w:tr>
+      <w:tr>
+        <w:tc>
+          <w:tcPr>
+            <w:tcW w:w="2335" w:type="dxa"/>
+          </w:tcPr>
+          <w:p>
+            <w:r>
+              <w:t>Algorithm</w:t>
+            </w:r>
+          </w:p>
+        </w:tc>
+        <w:tc>
+          <w:tcPr>
+            <w:tcW w:w="7015" w:type="dxa"/>
+          </w:tcPr>
+          <w:p>
+            <w:r>
+              <w:t>A finite sequence of well-defined instructions to solve a class of specific problems</w:t>
+            </w:r>
+            <w:r>
+              <w:t>.</w:t>
+            </w:r>
+          </w:p>
+        </w:tc>
+      </w:tr>
+      <w:tr>
+        <w:tc>
+          <w:tcPr>
+            <w:tcW w:w="2335" w:type="dxa"/>
+          </w:tcPr>
+          <w:p>
+            <w:r>
+              <w:t>Asymptotics</w:t>
+            </w:r>
+          </w:p>
+        </w:tc>
+        <w:tc>
+          <w:tcPr>
+            <w:tcW w:w="7015" w:type="dxa"/>
+          </w:tcPr>
+          <w:p>
+            <w:r>
+              <w:t>The growth of memory or program time when the problem size increases</w:t>
+            </w:r>
+          </w:p>
+        </w:tc>
+      </w:tr>
     </w:tbl>
-    <w:p/>
     <w:p/>
     <w:sectPr>
       <w:pgSz w:w="12240" w:h="15840"/>

</xml_diff>